<commit_message>
add a doc file,and modify a doc file
</commit_message>
<xml_diff>
--- a/git的高级使用/学习git命令使用.docx
+++ b/git的高级使用/学习git命令使用.docx
@@ -220,11 +220,9 @@
       <w:r>
         <w:t>分支的代码之后，提交到</w:t>
       </w:r>
-      <w:proofErr w:type="spellStart"/>
       <w:r>
         <w:t>github</w:t>
       </w:r>
-      <w:proofErr w:type="spellEnd"/>
       <w:r>
         <w:t>上的时候，出现了下面的</w:t>
       </w:r>
@@ -330,11 +328,9 @@
       <w:r>
         <w:t>参与者的</w:t>
       </w:r>
-      <w:proofErr w:type="spellStart"/>
       <w:r>
         <w:t>git</w:t>
       </w:r>
-      <w:proofErr w:type="spellEnd"/>
       <w:r>
         <w:t>的状态是：</w:t>
       </w:r>
@@ -451,35 +447,18 @@
         </w:rPr>
         <w:t>该状态表示</w:t>
       </w:r>
-      <w:r>
-        <w:fldChar w:fldCharType="begin"/>
-      </w:r>
-      <w:r>
-        <w:instrText xml:space="preserve"> HYPERLINK "https://baike.baidu.com/item/%E6%9C%8D%E5%8A%A1%E5%99%A8" \t "_blank" </w:instrText>
-      </w:r>
-      <w:r>
-        <w:fldChar w:fldCharType="separate"/>
-      </w:r>
-      <w:r>
-        <w:rPr>
-          <w:rStyle w:val="a4"/>
-          <w:rFonts w:ascii="Arial" w:hAnsi="Arial" w:cs="Arial"/>
-          <w:color w:val="136EC2"/>
-          <w:szCs w:val="21"/>
-          <w:shd w:val="clear" w:color="auto" w:fill="FFFFFF"/>
-        </w:rPr>
-        <w:t>服务器</w:t>
-      </w:r>
-      <w:r>
-        <w:rPr>
-          <w:rStyle w:val="a4"/>
-          <w:rFonts w:ascii="Arial" w:hAnsi="Arial" w:cs="Arial"/>
-          <w:color w:val="136EC2"/>
-          <w:szCs w:val="21"/>
-          <w:shd w:val="clear" w:color="auto" w:fill="FFFFFF"/>
-        </w:rPr>
-        <w:fldChar w:fldCharType="end"/>
-      </w:r>
+      <w:hyperlink r:id="rId10" w:tgtFrame="_blank" w:history="1">
+        <w:r>
+          <w:rPr>
+            <w:rStyle w:val="a4"/>
+            <w:rFonts w:ascii="Arial" w:hAnsi="Arial" w:cs="Arial"/>
+            <w:color w:val="136EC2"/>
+            <w:szCs w:val="21"/>
+            <w:shd w:val="clear" w:color="auto" w:fill="FFFFFF"/>
+          </w:rPr>
+          <w:t>服务器</w:t>
+        </w:r>
+      </w:hyperlink>
       <w:r>
         <w:rPr>
           <w:rFonts w:ascii="Arial" w:hAnsi="Arial" w:cs="Arial"/>
@@ -561,7 +540,6 @@
         </w:rPr>
         <w:t>修改</w:t>
       </w:r>
-      <w:proofErr w:type="spellStart"/>
       <w:r>
         <w:rPr>
           <w:rFonts w:ascii="Arial" w:hAnsi="Arial" w:cs="Arial" w:hint="eastAsia"/>
@@ -571,7 +549,6 @@
         </w:rPr>
         <w:t>github</w:t>
       </w:r>
-      <w:proofErr w:type="spellEnd"/>
       <w:r>
         <w:rPr>
           <w:rFonts w:ascii="Arial" w:hAnsi="Arial" w:cs="Arial"/>
@@ -639,7 +616,7 @@
               <w:shd w:val="clear" w:color="auto" w:fill="FFFFFF"/>
               <w:jc w:val="left"/>
               <w:rPr>
-                <w:rFonts w:ascii="微软雅黑" w:eastAsia="宋体" w:hAnsi="微软雅黑" w:cs="宋体" w:hint="eastAsia"/>
+                <w:rFonts w:ascii="微软雅黑" w:eastAsia="宋体" w:hAnsi="微软雅黑" w:cs="宋体"/>
                 <w:color w:val="555555"/>
                 <w:kern w:val="0"/>
                 <w:sz w:val="23"/>
@@ -684,51 +661,7 @@
                 <w:sz w:val="23"/>
                 <w:szCs w:val="23"/>
               </w:rPr>
-              <w:t xml:space="preserve">$ </w:t>
-            </w:r>
-            <w:proofErr w:type="spellStart"/>
-            <w:r>
-              <w:rPr>
-                <w:rFonts w:ascii="微软雅黑" w:eastAsia="宋体" w:hAnsi="微软雅黑" w:cs="宋体"/>
-                <w:color w:val="555555"/>
-                <w:kern w:val="0"/>
-                <w:sz w:val="23"/>
-                <w:szCs w:val="23"/>
-              </w:rPr>
-              <w:t>git</w:t>
-            </w:r>
-            <w:proofErr w:type="spellEnd"/>
-            <w:r>
-              <w:rPr>
-                <w:rFonts w:ascii="微软雅黑" w:eastAsia="宋体" w:hAnsi="微软雅黑" w:cs="宋体"/>
-                <w:color w:val="555555"/>
-                <w:kern w:val="0"/>
-                <w:sz w:val="23"/>
-                <w:szCs w:val="23"/>
-              </w:rPr>
-              <w:t xml:space="preserve">  </w:t>
-            </w:r>
-            <w:proofErr w:type="spellStart"/>
-            <w:r>
-              <w:rPr>
-                <w:rFonts w:ascii="微软雅黑" w:eastAsia="宋体" w:hAnsi="微软雅黑" w:cs="宋体"/>
-                <w:color w:val="555555"/>
-                <w:kern w:val="0"/>
-                <w:sz w:val="23"/>
-                <w:szCs w:val="23"/>
-              </w:rPr>
-              <w:t>config</w:t>
-            </w:r>
-            <w:proofErr w:type="spellEnd"/>
-            <w:r>
-              <w:rPr>
-                <w:rFonts w:ascii="微软雅黑" w:eastAsia="宋体" w:hAnsi="微软雅黑" w:cs="宋体"/>
-                <w:color w:val="555555"/>
-                <w:kern w:val="0"/>
-                <w:sz w:val="23"/>
-                <w:szCs w:val="23"/>
-              </w:rPr>
-              <w:t xml:space="preserve">  --local –e  </w:t>
+              <w:t xml:space="preserve">$ git  config  --local –e  </w:t>
             </w:r>
             <w:r>
               <w:rPr>
@@ -757,7 +690,7 @@
               <w:shd w:val="clear" w:color="auto" w:fill="FFFFFF"/>
               <w:jc w:val="left"/>
               <w:rPr>
-                <w:rFonts w:ascii="微软雅黑" w:eastAsia="宋体" w:hAnsi="微软雅黑" w:cs="宋体" w:hint="eastAsia"/>
+                <w:rFonts w:ascii="微软雅黑" w:eastAsia="宋体" w:hAnsi="微软雅黑" w:cs="宋体"/>
                 <w:color w:val="555555"/>
                 <w:kern w:val="0"/>
                 <w:sz w:val="23"/>
@@ -834,31 +767,7 @@
                 <w:szCs w:val="18"/>
                 <w:bdr w:val="none" w:sz="0" w:space="0" w:color="auto" w:frame="1"/>
               </w:rPr>
-              <w:t>    </w:t>
-            </w:r>
-            <w:proofErr w:type="spellStart"/>
-            <w:r>
-              <w:rPr>
-                <w:rFonts w:ascii="Consolas" w:eastAsia="宋体" w:hAnsi="Consolas" w:cs="Consolas"/>
-                <w:color w:val="000000"/>
-                <w:kern w:val="0"/>
-                <w:sz w:val="18"/>
-                <w:szCs w:val="18"/>
-                <w:bdr w:val="none" w:sz="0" w:space="0" w:color="auto" w:frame="1"/>
-              </w:rPr>
-              <w:t>url</w:t>
-            </w:r>
-            <w:proofErr w:type="spellEnd"/>
-            <w:r>
-              <w:rPr>
-                <w:rFonts w:ascii="Consolas" w:eastAsia="宋体" w:hAnsi="Consolas" w:cs="Consolas"/>
-                <w:color w:val="000000"/>
-                <w:kern w:val="0"/>
-                <w:sz w:val="18"/>
-                <w:szCs w:val="18"/>
-                <w:bdr w:val="none" w:sz="0" w:space="0" w:color="auto" w:frame="1"/>
-              </w:rPr>
-              <w:t> = https://github.com/wangz/example.git  </w:t>
+              <w:t>    url = https://github.com/wangz/example.git  </w:t>
             </w:r>
           </w:p>
           <w:p>
@@ -943,31 +852,7 @@
                 <w:szCs w:val="18"/>
                 <w:bdr w:val="none" w:sz="0" w:space="0" w:color="auto" w:frame="1"/>
               </w:rPr>
-              <w:t>    </w:t>
-            </w:r>
-            <w:proofErr w:type="spellStart"/>
-            <w:r>
-              <w:rPr>
-                <w:rFonts w:ascii="Consolas" w:eastAsia="宋体" w:hAnsi="Consolas" w:cs="Consolas"/>
-                <w:color w:val="000000"/>
-                <w:kern w:val="0"/>
-                <w:sz w:val="18"/>
-                <w:szCs w:val="18"/>
-                <w:bdr w:val="none" w:sz="0" w:space="0" w:color="auto" w:frame="1"/>
-              </w:rPr>
-              <w:t>url</w:t>
-            </w:r>
-            <w:proofErr w:type="spellEnd"/>
-            <w:r>
-              <w:rPr>
-                <w:rFonts w:ascii="Consolas" w:eastAsia="宋体" w:hAnsi="Consolas" w:cs="Consolas"/>
-                <w:color w:val="000000"/>
-                <w:kern w:val="0"/>
-                <w:sz w:val="18"/>
-                <w:szCs w:val="18"/>
-                <w:bdr w:val="none" w:sz="0" w:space="0" w:color="auto" w:frame="1"/>
-              </w:rPr>
-              <w:t> = https://wangz@github.com/wangz/example.git  </w:t>
+              <w:t>    url = https://wangz@github.com/wangz/example.git  </w:t>
             </w:r>
           </w:p>
           <w:p>
@@ -990,7 +875,6 @@
               </w:rPr>
               <w:t>再次</w:t>
             </w:r>
-            <w:proofErr w:type="spellStart"/>
             <w:r>
               <w:rPr>
                 <w:rFonts w:ascii="微软雅黑" w:eastAsia="宋体" w:hAnsi="微软雅黑" w:cs="宋体"/>
@@ -1000,19 +884,7 @@
                 <w:szCs w:val="23"/>
                 <w:shd w:val="clear" w:color="auto" w:fill="FFFFFF"/>
               </w:rPr>
-              <w:t>git</w:t>
-            </w:r>
-            <w:proofErr w:type="spellEnd"/>
-            <w:r>
-              <w:rPr>
-                <w:rFonts w:ascii="微软雅黑" w:eastAsia="宋体" w:hAnsi="微软雅黑" w:cs="宋体"/>
-                <w:color w:val="555555"/>
-                <w:kern w:val="0"/>
-                <w:sz w:val="23"/>
-                <w:szCs w:val="23"/>
-                <w:shd w:val="clear" w:color="auto" w:fill="FFFFFF"/>
-              </w:rPr>
-              <w:t xml:space="preserve"> push</w:t>
+              <w:t>git push</w:t>
             </w:r>
             <w:r>
               <w:rPr>
@@ -1073,65 +945,70 @@
         <w:t xml:space="preserve"> </w:t>
       </w:r>
       <w:r>
-        <w:t>*.</w:t>
-      </w:r>
-      <w:proofErr w:type="spellStart"/>
-      <w:r>
-        <w:t>git</w:t>
-      </w:r>
-      <w:proofErr w:type="spellEnd"/>
-      <w:r>
+        <w:t xml:space="preserve">*.git </w:t>
+      </w:r>
+      <w:r>
+        <w:rPr>
+          <w:rFonts w:hint="eastAsia"/>
+        </w:rPr>
+        <w:t>来</w:t>
+      </w:r>
+      <w:r>
+        <w:t>下载下来的，但是，</w:t>
+      </w:r>
+      <w:r>
+        <w:rPr>
+          <w:rFonts w:hint="eastAsia"/>
+        </w:rPr>
+        <w:t>但是对于</w:t>
+      </w:r>
+      <w:r>
+        <w:t>其他</w:t>
+      </w:r>
+      <w:r>
+        <w:rPr>
+          <w:rFonts w:hint="eastAsia"/>
+        </w:rPr>
+        <w:t>人</w:t>
+      </w:r>
+      <w:r>
+        <w:t>的</w:t>
+      </w:r>
+      <w:r>
+        <w:rPr>
+          <w:rFonts w:hint="eastAsia"/>
+        </w:rPr>
+        <w:t>邀请</w:t>
+      </w:r>
+      <w:r>
+        <w:t>，自己并没有，在</w:t>
+      </w:r>
+      <w:r>
+        <w:t>github</w:t>
+      </w:r>
+      <w:r>
+        <w:t>上面，</w:t>
+      </w:r>
+      <w:r>
+        <w:rPr>
+          <w:rFonts w:hint="eastAsia"/>
+        </w:rPr>
+        <w:t>接受邀请。</w:t>
+      </w:r>
+      <w:r>
+        <w:rPr>
+          <w:rFonts w:hint="eastAsia"/>
+        </w:rPr>
         <w:t xml:space="preserve"> </w:t>
       </w:r>
       <w:r>
         <w:rPr>
           <w:rFonts w:hint="eastAsia"/>
         </w:rPr>
-        <w:t>来</w:t>
-      </w:r>
-      <w:r>
-        <w:t>下载下来的，但是，</w:t>
-      </w:r>
-      <w:r>
-        <w:rPr>
-          <w:rFonts w:hint="eastAsia"/>
-        </w:rPr>
-        <w:t>但是对于</w:t>
-      </w:r>
-      <w:r>
-        <w:t>其他</w:t>
-      </w:r>
-      <w:r>
-        <w:rPr>
-          <w:rFonts w:hint="eastAsia"/>
-        </w:rPr>
-        <w:t>人</w:t>
-      </w:r>
-      <w:r>
-        <w:t>的</w:t>
-      </w:r>
-      <w:r>
-        <w:rPr>
-          <w:rFonts w:hint="eastAsia"/>
-        </w:rPr>
-        <w:t>邀请</w:t>
-      </w:r>
-      <w:r>
-        <w:t>，自己并没有，在</w:t>
-      </w:r>
-      <w:proofErr w:type="spellStart"/>
-      <w:r>
-        <w:t>github</w:t>
-      </w:r>
-      <w:proofErr w:type="spellEnd"/>
-      <w:r>
-        <w:t>上面，</w:t>
-      </w:r>
-      <w:r>
-        <w:rPr>
-          <w:rFonts w:hint="eastAsia"/>
-        </w:rPr>
-        <w:t>接受邀请。</w:t>
+        <w:t>通过</w:t>
+      </w:r>
+      <w:r>
+        <w:t>在浏览器中输入</w:t>
       </w:r>
       <w:r>
         <w:rPr>
@@ -1140,30 +1017,7 @@
         <w:t xml:space="preserve"> </w:t>
       </w:r>
       <w:r>
-        <w:rPr>
-          <w:rFonts w:hint="eastAsia"/>
-        </w:rPr>
-        <w:t>通过</w:t>
-      </w:r>
-      <w:r>
-        <w:t>在浏览器中输入</w:t>
-      </w:r>
-      <w:r>
-        <w:rPr>
-          <w:rFonts w:hint="eastAsia"/>
-        </w:rPr>
-        <w:t xml:space="preserve"> </w:t>
-      </w:r>
-      <w:r>
-        <w:t>*.</w:t>
-      </w:r>
-      <w:proofErr w:type="spellStart"/>
-      <w:r>
-        <w:t>git</w:t>
-      </w:r>
-      <w:proofErr w:type="spellEnd"/>
-      <w:r>
-        <w:t xml:space="preserve"> </w:t>
+        <w:t xml:space="preserve">*.git </w:t>
       </w:r>
       <w:r>
         <w:rPr>
@@ -1194,11 +1048,9 @@
         </w:rPr>
         <w:t>使用</w:t>
       </w:r>
-      <w:proofErr w:type="spellStart"/>
       <w:r>
         <w:t>git</w:t>
       </w:r>
-      <w:proofErr w:type="spellEnd"/>
       <w:r>
         <w:t>命令合并分支到</w:t>
       </w:r>
@@ -1222,11 +1074,6 @@
       </w:r>
     </w:p>
     <w:p>
-      <w:pPr>
-        <w:rPr>
-          <w:rFonts w:hint="eastAsia"/>
-        </w:rPr>
-      </w:pPr>
       <w:r>
         <w:rPr>
           <w:rFonts w:hint="eastAsia"/>
@@ -1265,62 +1112,6 @@
             <wp:extent cx="5274310" cy="2785110"/>
             <wp:effectExtent l="0" t="0" r="2540" b="0"/>
             <wp:docPr id="3" name="图片 3"/>
-            <wp:cNvGraphicFramePr>
-              <a:graphicFrameLocks xmlns:a="http://schemas.openxmlformats.org/drawingml/2006/main" noChangeAspect="1"/>
-            </wp:cNvGraphicFramePr>
-            <a:graphic xmlns:a="http://schemas.openxmlformats.org/drawingml/2006/main">
-              <a:graphicData uri="http://schemas.openxmlformats.org/drawingml/2006/picture">
-                <pic:pic xmlns:pic="http://schemas.openxmlformats.org/drawingml/2006/picture">
-                  <pic:nvPicPr>
-                    <pic:cNvPr id="1" name=""/>
-                    <pic:cNvPicPr/>
-                  </pic:nvPicPr>
-                  <pic:blipFill>
-                    <a:blip r:embed="rId10"/>
-                    <a:stretch>
-                      <a:fillRect/>
-                    </a:stretch>
-                  </pic:blipFill>
-                  <pic:spPr>
-                    <a:xfrm>
-                      <a:off x="0" y="0"/>
-                      <a:ext cx="5274310" cy="2785110"/>
-                    </a:xfrm>
-                    <a:prstGeom prst="rect">
-                      <a:avLst/>
-                    </a:prstGeom>
-                  </pic:spPr>
-                </pic:pic>
-              </a:graphicData>
-            </a:graphic>
-          </wp:inline>
-        </w:drawing>
-      </w:r>
-    </w:p>
-    <w:p/>
-    <w:p/>
-    <w:p/>
-    <w:p>
-      <w:r>
-        <w:rPr>
-          <w:rFonts w:hint="eastAsia"/>
-        </w:rPr>
-        <w:t>问题</w:t>
-      </w:r>
-      <w:r>
-        <w:t>：</w:t>
-      </w:r>
-    </w:p>
-    <w:p>
-      <w:r>
-        <w:rPr>
-          <w:noProof/>
-        </w:rPr>
-        <w:drawing>
-          <wp:inline distT="0" distB="0" distL="0" distR="0" wp14:anchorId="6E55A0B2" wp14:editId="5EF46B3E">
-            <wp:extent cx="5274310" cy="2785110"/>
-            <wp:effectExtent l="0" t="0" r="2540" b="0"/>
-            <wp:docPr id="6" name="图片 6"/>
             <wp:cNvGraphicFramePr>
               <a:graphicFrameLocks xmlns:a="http://schemas.openxmlformats.org/drawingml/2006/main" noChangeAspect="1"/>
             </wp:cNvGraphicFramePr>
@@ -1353,22 +1144,30 @@
         </w:drawing>
       </w:r>
     </w:p>
-    <w:p>
-      <w:pPr>
-        <w:rPr>
-          <w:rFonts w:hint="eastAsia"/>
-        </w:rPr>
-      </w:pPr>
+    <w:p/>
+    <w:p/>
+    <w:p/>
+    <w:p>
+      <w:r>
+        <w:rPr>
+          <w:rFonts w:hint="eastAsia"/>
+        </w:rPr>
+        <w:t>问题</w:t>
+      </w:r>
+      <w:r>
+        <w:t>：</w:t>
+      </w:r>
+    </w:p>
+    <w:p>
       <w:r>
         <w:rPr>
           <w:noProof/>
         </w:rPr>
-        <w:lastRenderedPageBreak/>
         <w:drawing>
-          <wp:inline distT="0" distB="0" distL="0" distR="0" wp14:anchorId="72CA8922" wp14:editId="5AC40D07">
+          <wp:inline distT="0" distB="0" distL="0" distR="0" wp14:anchorId="6E55A0B2" wp14:editId="5EF46B3E">
             <wp:extent cx="5274310" cy="2785110"/>
             <wp:effectExtent l="0" t="0" r="2540" b="0"/>
-            <wp:docPr id="8" name="图片 8"/>
+            <wp:docPr id="6" name="图片 6"/>
             <wp:cNvGraphicFramePr>
               <a:graphicFrameLocks xmlns:a="http://schemas.openxmlformats.org/drawingml/2006/main" noChangeAspect="1"/>
             </wp:cNvGraphicFramePr>
@@ -1401,69 +1200,17 @@
         </w:drawing>
       </w:r>
     </w:p>
-    <w:p/>
-    <w:p/>
-    <w:p>
-      <w:pPr>
-        <w:rPr>
-          <w:rFonts w:hint="eastAsia"/>
-        </w:rPr>
-      </w:pPr>
-    </w:p>
-    <w:p/>
-    <w:p>
-      <w:pPr>
-        <w:rPr>
-          <w:rFonts w:hint="eastAsia"/>
-        </w:rPr>
-      </w:pPr>
-    </w:p>
-    <w:p/>
-    <w:p/>
-    <w:p>
-      <w:pPr>
-        <w:pStyle w:val="2"/>
-      </w:pPr>
-      <w:r>
-        <w:t>Idea</w:t>
-      </w:r>
-      <w:r>
-        <w:t>中分支管理</w:t>
-      </w:r>
-    </w:p>
-    <w:p>
-      <w:pPr>
-        <w:pStyle w:val="a3"/>
-      </w:pPr>
-      <w:r>
-        <w:rPr>
-          <w:rFonts w:hint="eastAsia"/>
-        </w:rPr>
-        <w:t>在</w:t>
-      </w:r>
-      <w:r>
-        <w:t>idea</w:t>
-      </w:r>
-      <w:r>
-        <w:t>中创建分支</w:t>
-      </w:r>
-    </w:p>
-    <w:p>
-      <w:pPr>
-        <w:pStyle w:val="a3"/>
-        <w:rPr>
-          <w:b/>
-        </w:rPr>
-      </w:pPr>
+    <w:p>
       <w:r>
         <w:rPr>
           <w:noProof/>
         </w:rPr>
+        <w:lastRenderedPageBreak/>
         <w:drawing>
-          <wp:inline distT="0" distB="0" distL="0" distR="0" wp14:anchorId="0C2F7784" wp14:editId="71E5CA4F">
-            <wp:extent cx="5274310" cy="3059430"/>
-            <wp:effectExtent l="0" t="0" r="2540" b="7620"/>
-            <wp:docPr id="4" name="图片 4"/>
+          <wp:inline distT="0" distB="0" distL="0" distR="0" wp14:anchorId="72CA8922" wp14:editId="5AC40D07">
+            <wp:extent cx="5274310" cy="2785110"/>
+            <wp:effectExtent l="0" t="0" r="2540" b="0"/>
+            <wp:docPr id="8" name="图片 8"/>
             <wp:cNvGraphicFramePr>
               <a:graphicFrameLocks xmlns:a="http://schemas.openxmlformats.org/drawingml/2006/main" noChangeAspect="1"/>
             </wp:cNvGraphicFramePr>
@@ -1483,7 +1230,7 @@
                   <pic:spPr>
                     <a:xfrm>
                       <a:off x="0" y="0"/>
-                      <a:ext cx="5274310" cy="3059430"/>
+                      <a:ext cx="5274310" cy="2785110"/>
                     </a:xfrm>
                     <a:prstGeom prst="rect">
                       <a:avLst/>
@@ -1496,13 +1243,40 @@
         </w:drawing>
       </w:r>
     </w:p>
+    <w:p/>
+    <w:p/>
+    <w:p/>
+    <w:p/>
+    <w:p/>
+    <w:p/>
+    <w:p/>
+    <w:p>
+      <w:pPr>
+        <w:pStyle w:val="2"/>
+      </w:pPr>
+      <w:r>
+        <w:t>Idea</w:t>
+      </w:r>
+      <w:r>
+        <w:t>中分支管理</w:t>
+      </w:r>
+    </w:p>
     <w:p>
       <w:pPr>
         <w:pStyle w:val="a3"/>
-        <w:rPr>
-          <w:b/>
-        </w:rPr>
-      </w:pPr>
+      </w:pPr>
+      <w:r>
+        <w:rPr>
+          <w:rFonts w:hint="eastAsia"/>
+        </w:rPr>
+        <w:t>在</w:t>
+      </w:r>
+      <w:r>
+        <w:t>idea</w:t>
+      </w:r>
+      <w:r>
+        <w:t>中创建分支</w:t>
+      </w:r>
     </w:p>
     <w:p>
       <w:pPr>
@@ -1515,12 +1289,11 @@
         <w:rPr>
           <w:noProof/>
         </w:rPr>
-        <w:lastRenderedPageBreak/>
         <w:drawing>
-          <wp:inline distT="0" distB="0" distL="0" distR="0" wp14:anchorId="3AF568EF" wp14:editId="69D6E468">
-            <wp:extent cx="1828571" cy="1980952"/>
-            <wp:effectExtent l="0" t="0" r="635" b="635"/>
-            <wp:docPr id="5" name="图片 5"/>
+          <wp:inline distT="0" distB="0" distL="0" distR="0" wp14:anchorId="0C2F7784" wp14:editId="71E5CA4F">
+            <wp:extent cx="5274310" cy="3059430"/>
+            <wp:effectExtent l="0" t="0" r="2540" b="7620"/>
+            <wp:docPr id="4" name="图片 4"/>
             <wp:cNvGraphicFramePr>
               <a:graphicFrameLocks xmlns:a="http://schemas.openxmlformats.org/drawingml/2006/main" noChangeAspect="1"/>
             </wp:cNvGraphicFramePr>
@@ -1540,7 +1313,7 @@
                   <pic:spPr>
                     <a:xfrm>
                       <a:off x="0" y="0"/>
-                      <a:ext cx="1828571" cy="1980952"/>
+                      <a:ext cx="5274310" cy="3059430"/>
                     </a:xfrm>
                     <a:prstGeom prst="rect">
                       <a:avLst/>
@@ -1552,19 +1325,6 @@
           </wp:inline>
         </w:drawing>
       </w:r>
-      <w:r>
-        <w:rPr>
-          <w:rFonts w:hint="eastAsia"/>
-          <w:b/>
-        </w:rPr>
-        <w:t xml:space="preserve"> </w:t>
-      </w:r>
-      <w:r>
-        <w:rPr>
-          <w:b/>
-        </w:rPr>
-        <w:t xml:space="preserve">  </w:t>
-      </w:r>
     </w:p>
     <w:p>
       <w:pPr>
@@ -1585,11 +1345,12 @@
         <w:rPr>
           <w:noProof/>
         </w:rPr>
+        <w:lastRenderedPageBreak/>
         <w:drawing>
-          <wp:inline distT="0" distB="0" distL="0" distR="0" wp14:anchorId="7F8A33B2" wp14:editId="48669C61">
-            <wp:extent cx="3657143" cy="1657143"/>
+          <wp:inline distT="0" distB="0" distL="0" distR="0" wp14:anchorId="3AF568EF" wp14:editId="69D6E468">
+            <wp:extent cx="1828571" cy="1980952"/>
             <wp:effectExtent l="0" t="0" r="635" b="635"/>
-            <wp:docPr id="7" name="图片 7"/>
+            <wp:docPr id="5" name="图片 5"/>
             <wp:cNvGraphicFramePr>
               <a:graphicFrameLocks xmlns:a="http://schemas.openxmlformats.org/drawingml/2006/main" noChangeAspect="1"/>
             </wp:cNvGraphicFramePr>
@@ -1609,7 +1370,7 @@
                   <pic:spPr>
                     <a:xfrm>
                       <a:off x="0" y="0"/>
-                      <a:ext cx="3657143" cy="1657143"/>
+                      <a:ext cx="1828571" cy="1980952"/>
                     </a:xfrm>
                     <a:prstGeom prst="rect">
                       <a:avLst/>
@@ -1626,7 +1387,13 @@
           <w:rFonts w:hint="eastAsia"/>
           <w:b/>
         </w:rPr>
-        <w:t>%</w:t>
+        <w:t xml:space="preserve"> </w:t>
+      </w:r>
+      <w:r>
+        <w:rPr>
+          <w:b/>
+        </w:rPr>
+        <w:t xml:space="preserve">  </w:t>
       </w:r>
     </w:p>
     <w:p>
@@ -1636,93 +1403,23 @@
           <w:b/>
         </w:rPr>
       </w:pPr>
-      <w:r>
-        <w:rPr>
-          <w:rFonts w:hint="eastAsia"/>
-          <w:b/>
-        </w:rPr>
-        <w:t>此时</w:t>
-      </w:r>
-      <w:r>
-        <w:rPr>
-          <w:b/>
-        </w:rPr>
-        <w:t>通过</w:t>
-      </w:r>
-      <w:r>
-        <w:rPr>
-          <w:rFonts w:hint="eastAsia"/>
-          <w:b/>
-        </w:rPr>
-        <w:t xml:space="preserve"> </w:t>
-      </w:r>
-      <w:r>
-        <w:rPr>
-          <w:b/>
-        </w:rPr>
-        <w:t xml:space="preserve"> </w:t>
-      </w:r>
-      <w:r>
-        <w:rPr>
-          <w:rFonts w:hint="eastAsia"/>
-          <w:b/>
-        </w:rPr>
-        <w:t xml:space="preserve">$ </w:t>
-      </w:r>
-      <w:proofErr w:type="spellStart"/>
-      <w:r>
-        <w:rPr>
-          <w:rFonts w:hint="eastAsia"/>
-          <w:b/>
-        </w:rPr>
-        <w:t>git</w:t>
-      </w:r>
-      <w:proofErr w:type="spellEnd"/>
-      <w:r>
-        <w:rPr>
-          <w:rFonts w:hint="eastAsia"/>
-          <w:b/>
-        </w:rPr>
-        <w:t xml:space="preserve">   branch  </w:t>
-      </w:r>
-      <w:r>
-        <w:rPr>
-          <w:rFonts w:hint="eastAsia"/>
-          <w:b/>
-        </w:rPr>
-        <w:t>查看自己</w:t>
-      </w:r>
-      <w:r>
-        <w:rPr>
-          <w:b/>
-        </w:rPr>
-        <w:t>的项目中有几个分支</w:t>
-      </w:r>
     </w:p>
     <w:p>
       <w:pPr>
         <w:pStyle w:val="a3"/>
         <w:rPr>
+          <w:b/>
+        </w:rPr>
+      </w:pPr>
+      <w:r>
+        <w:rPr>
           <w:noProof/>
         </w:rPr>
-      </w:pPr>
-    </w:p>
-    <w:p>
-      <w:pPr>
-        <w:pStyle w:val="a3"/>
-        <w:rPr>
-          <w:b/>
-        </w:rPr>
-      </w:pPr>
-      <w:r>
-        <w:rPr>
-          <w:noProof/>
-        </w:rPr>
         <w:drawing>
-          <wp:inline distT="0" distB="0" distL="0" distR="0" wp14:anchorId="36D5FFB8" wp14:editId="743E4A17">
-            <wp:extent cx="5274310" cy="1179830"/>
-            <wp:effectExtent l="0" t="0" r="2540" b="1270"/>
-            <wp:docPr id="9" name="图片 9"/>
+          <wp:inline distT="0" distB="0" distL="0" distR="0" wp14:anchorId="7F8A33B2" wp14:editId="48669C61">
+            <wp:extent cx="3657143" cy="1657143"/>
+            <wp:effectExtent l="0" t="0" r="635" b="635"/>
+            <wp:docPr id="7" name="图片 7"/>
             <wp:cNvGraphicFramePr>
               <a:graphicFrameLocks xmlns:a="http://schemas.openxmlformats.org/drawingml/2006/main" noChangeAspect="1"/>
             </wp:cNvGraphicFramePr>
@@ -1742,7 +1439,7 @@
                   <pic:spPr>
                     <a:xfrm>
                       <a:off x="0" y="0"/>
-                      <a:ext cx="5274310" cy="1179830"/>
+                      <a:ext cx="3657143" cy="1657143"/>
                     </a:xfrm>
                     <a:prstGeom prst="rect">
                       <a:avLst/>
@@ -1754,6 +1451,13 @@
           </wp:inline>
         </w:drawing>
       </w:r>
+      <w:r>
+        <w:rPr>
+          <w:rFonts w:hint="eastAsia"/>
+          <w:b/>
+        </w:rPr>
+        <w:t>%</w:t>
+      </w:r>
     </w:p>
     <w:p>
       <w:pPr>
@@ -1762,62 +1466,60 @@
           <w:b/>
         </w:rPr>
       </w:pPr>
+      <w:r>
+        <w:rPr>
+          <w:rFonts w:hint="eastAsia"/>
+          <w:b/>
+        </w:rPr>
+        <w:t>此时</w:t>
+      </w:r>
+      <w:r>
+        <w:rPr>
+          <w:b/>
+        </w:rPr>
+        <w:t>通过</w:t>
+      </w:r>
+      <w:r>
+        <w:rPr>
+          <w:rFonts w:hint="eastAsia"/>
+          <w:b/>
+        </w:rPr>
+        <w:t xml:space="preserve"> </w:t>
+      </w:r>
+      <w:r>
+        <w:rPr>
+          <w:b/>
+        </w:rPr>
+        <w:t xml:space="preserve"> </w:t>
+      </w:r>
+      <w:r>
+        <w:rPr>
+          <w:rFonts w:hint="eastAsia"/>
+          <w:b/>
+        </w:rPr>
+        <w:t xml:space="preserve">$ git   branch  </w:t>
+      </w:r>
+      <w:r>
+        <w:rPr>
+          <w:rFonts w:hint="eastAsia"/>
+          <w:b/>
+        </w:rPr>
+        <w:t>查看自己</w:t>
+      </w:r>
+      <w:r>
+        <w:rPr>
+          <w:b/>
+        </w:rPr>
+        <w:t>的项目中有几个分支</w:t>
+      </w:r>
     </w:p>
     <w:p>
       <w:pPr>
         <w:pStyle w:val="a3"/>
         <w:rPr>
-          <w:b/>
-        </w:rPr>
-      </w:pPr>
-      <w:r>
-        <w:rPr>
-          <w:rFonts w:hint="eastAsia"/>
-          <w:b/>
-        </w:rPr>
-        <w:t>切换</w:t>
-      </w:r>
-      <w:r>
-        <w:rPr>
-          <w:b/>
-        </w:rPr>
-        <w:t>分支：</w:t>
-      </w:r>
-      <w:r>
-        <w:rPr>
-          <w:rFonts w:hint="eastAsia"/>
-          <w:b/>
-        </w:rPr>
-        <w:t xml:space="preserve"> </w:t>
-      </w:r>
-      <w:r>
-        <w:rPr>
-          <w:rFonts w:hint="eastAsia"/>
-          <w:b/>
-        </w:rPr>
-        <w:t>（通过</w:t>
-      </w:r>
-      <w:proofErr w:type="spellStart"/>
-      <w:r>
-        <w:rPr>
-          <w:b/>
-        </w:rPr>
-        <w:t>git</w:t>
-      </w:r>
-      <w:proofErr w:type="spellEnd"/>
-      <w:r>
-        <w:rPr>
-          <w:b/>
-        </w:rPr>
-        <w:t xml:space="preserve"> </w:t>
-      </w:r>
-      <w:r>
-        <w:rPr>
-          <w:rFonts w:hint="eastAsia"/>
-          <w:b/>
-        </w:rPr>
-        <w:t>命令）</w:t>
-      </w:r>
+          <w:noProof/>
+        </w:rPr>
+      </w:pPr>
     </w:p>
     <w:p>
       <w:pPr>
@@ -1831,10 +1533,10 @@
           <w:noProof/>
         </w:rPr>
         <w:drawing>
-          <wp:inline distT="0" distB="0" distL="0" distR="0" wp14:anchorId="389D9D03" wp14:editId="5129ECB7">
-            <wp:extent cx="5274310" cy="2338070"/>
-            <wp:effectExtent l="0" t="0" r="2540" b="5080"/>
-            <wp:docPr id="10" name="图片 10"/>
+          <wp:inline distT="0" distB="0" distL="0" distR="0" wp14:anchorId="36D5FFB8" wp14:editId="743E4A17">
+            <wp:extent cx="5274310" cy="1179830"/>
+            <wp:effectExtent l="0" t="0" r="2540" b="1270"/>
+            <wp:docPr id="9" name="图片 9"/>
             <wp:cNvGraphicFramePr>
               <a:graphicFrameLocks xmlns:a="http://schemas.openxmlformats.org/drawingml/2006/main" noChangeAspect="1"/>
             </wp:cNvGraphicFramePr>
@@ -1854,7 +1556,7 @@
                   <pic:spPr>
                     <a:xfrm>
                       <a:off x="0" y="0"/>
-                      <a:ext cx="5274310" cy="2338070"/>
+                      <a:ext cx="5274310" cy="1179830"/>
                     </a:xfrm>
                     <a:prstGeom prst="rect">
                       <a:avLst/>
@@ -1874,6 +1576,14 @@
           <w:b/>
         </w:rPr>
       </w:pPr>
+    </w:p>
+    <w:p>
+      <w:pPr>
+        <w:pStyle w:val="a3"/>
+        <w:rPr>
+          <w:b/>
+        </w:rPr>
+      </w:pPr>
       <w:r>
         <w:rPr>
           <w:rFonts w:hint="eastAsia"/>
@@ -1885,21 +1595,7 @@
         <w:rPr>
           <w:b/>
         </w:rPr>
-        <w:t>分支</w:t>
-      </w:r>
-      <w:r>
-        <w:rPr>
-          <w:rFonts w:hint="eastAsia"/>
-          <w:b/>
-        </w:rPr>
-        <w:t xml:space="preserve">: </w:t>
-      </w:r>
-      <w:r>
-        <w:rPr>
-          <w:rFonts w:hint="eastAsia"/>
-          <w:b/>
-        </w:rPr>
-        <w:t>通过</w:t>
+        <w:t>分支：</w:t>
       </w:r>
       <w:r>
         <w:rPr>
@@ -1910,22 +1606,23 @@
       </w:r>
       <w:r>
         <w:rPr>
-          <w:b/>
-        </w:rPr>
-        <w:t xml:space="preserve">idea </w:t>
-      </w:r>
-      <w:r>
-        <w:rPr>
-          <w:rFonts w:hint="eastAsia"/>
-          <w:b/>
-        </w:rPr>
-        <w:t>来</w:t>
-      </w:r>
-      <w:r>
-        <w:rPr>
-          <w:b/>
-        </w:rPr>
-        <w:t>切换分支</w:t>
+          <w:rFonts w:hint="eastAsia"/>
+          <w:b/>
+        </w:rPr>
+        <w:t>（通过</w:t>
+      </w:r>
+      <w:r>
+        <w:rPr>
+          <w:b/>
+        </w:rPr>
+        <w:t xml:space="preserve">git </w:t>
+      </w:r>
+      <w:r>
+        <w:rPr>
+          <w:rFonts w:hint="eastAsia"/>
+          <w:b/>
+        </w:rPr>
+        <w:t>命令）</w:t>
       </w:r>
     </w:p>
     <w:p>
@@ -1937,127 +1634,13 @@
       </w:pPr>
       <w:r>
         <w:rPr>
-          <w:b/>
-        </w:rPr>
-        <w:lastRenderedPageBreak/>
-        <w:tab/>
-      </w:r>
-    </w:p>
-    <w:p>
-      <w:pPr>
-        <w:pStyle w:val="a3"/>
-        <w:rPr>
-          <w:b/>
-        </w:rPr>
-      </w:pPr>
-    </w:p>
-    <w:p>
-      <w:pPr>
-        <w:pStyle w:val="a3"/>
-        <w:rPr>
-          <w:b/>
-        </w:rPr>
-      </w:pPr>
-      <w:r>
-        <w:rPr>
-          <w:rFonts w:hint="eastAsia"/>
-          <w:b/>
-        </w:rPr>
-        <w:t>此时</w:t>
-      </w:r>
-      <w:r>
-        <w:rPr>
-          <w:b/>
-        </w:rPr>
-        <w:t>在</w:t>
-      </w:r>
-      <w:proofErr w:type="spellStart"/>
-      <w:r>
-        <w:rPr>
-          <w:b/>
-        </w:rPr>
-        <w:t>github</w:t>
-      </w:r>
-      <w:proofErr w:type="spellEnd"/>
-      <w:r>
-        <w:rPr>
-          <w:b/>
-        </w:rPr>
-        <w:t>上面</w:t>
-      </w:r>
-      <w:r>
-        <w:rPr>
-          <w:rFonts w:hint="eastAsia"/>
-          <w:b/>
-        </w:rPr>
-        <w:t>，只有</w:t>
-      </w:r>
-      <w:r>
-        <w:rPr>
-          <w:b/>
-        </w:rPr>
-        <w:t>之前</w:t>
-      </w:r>
-      <w:r>
-        <w:rPr>
-          <w:rFonts w:hint="eastAsia"/>
-          <w:b/>
-        </w:rPr>
-        <w:t>创建的</w:t>
-      </w:r>
-      <w:r>
-        <w:rPr>
-          <w:b/>
-        </w:rPr>
-        <w:t>两个分支，而没有新建的分支</w:t>
-      </w:r>
-      <w:r>
-        <w:rPr>
-          <w:rFonts w:hint="eastAsia"/>
-          <w:b/>
-        </w:rPr>
-        <w:t xml:space="preserve"> </w:t>
-      </w:r>
-      <w:proofErr w:type="spellStart"/>
-      <w:r>
-        <w:rPr>
-          <w:b/>
-        </w:rPr>
-        <w:t>branchManager</w:t>
-      </w:r>
-      <w:proofErr w:type="spellEnd"/>
-      <w:r>
-        <w:rPr>
-          <w:b/>
-        </w:rPr>
-        <w:t>。</w:t>
-      </w:r>
-    </w:p>
-    <w:p>
-      <w:pPr>
-        <w:pStyle w:val="a3"/>
-        <w:rPr>
-          <w:b/>
-        </w:rPr>
-      </w:pPr>
-    </w:p>
-    <w:p>
-      <w:pPr>
-        <w:pStyle w:val="a3"/>
-        <w:ind w:firstLineChars="50" w:firstLine="105"/>
-        <w:rPr>
-          <w:b/>
-        </w:rPr>
-      </w:pPr>
-      <w:r>
-        <w:rPr>
           <w:noProof/>
         </w:rPr>
         <w:drawing>
-          <wp:inline distT="0" distB="0" distL="0" distR="0" wp14:anchorId="725F03C8" wp14:editId="0BB3A0F5">
-            <wp:extent cx="5274310" cy="2195830"/>
-            <wp:effectExtent l="0" t="0" r="2540" b="0"/>
-            <wp:docPr id="13" name="图片 13"/>
+          <wp:inline distT="0" distB="0" distL="0" distR="0" wp14:anchorId="389D9D03" wp14:editId="5129ECB7">
+            <wp:extent cx="5274310" cy="2338070"/>
+            <wp:effectExtent l="0" t="0" r="2540" b="5080"/>
+            <wp:docPr id="10" name="图片 10"/>
             <wp:cNvGraphicFramePr>
               <a:graphicFrameLocks xmlns:a="http://schemas.openxmlformats.org/drawingml/2006/main" noChangeAspect="1"/>
             </wp:cNvGraphicFramePr>
@@ -2077,7 +1660,7 @@
                   <pic:spPr>
                     <a:xfrm>
                       <a:off x="0" y="0"/>
-                      <a:ext cx="5274310" cy="2195830"/>
+                      <a:ext cx="5274310" cy="2338070"/>
                     </a:xfrm>
                     <a:prstGeom prst="rect">
                       <a:avLst/>
@@ -2097,6 +1680,59 @@
           <w:b/>
         </w:rPr>
       </w:pPr>
+      <w:r>
+        <w:rPr>
+          <w:rFonts w:hint="eastAsia"/>
+          <w:b/>
+        </w:rPr>
+        <w:t>切换</w:t>
+      </w:r>
+      <w:r>
+        <w:rPr>
+          <w:b/>
+        </w:rPr>
+        <w:t>分支</w:t>
+      </w:r>
+      <w:r>
+        <w:rPr>
+          <w:rFonts w:hint="eastAsia"/>
+          <w:b/>
+        </w:rPr>
+        <w:t xml:space="preserve">: </w:t>
+      </w:r>
+      <w:r>
+        <w:rPr>
+          <w:rFonts w:hint="eastAsia"/>
+          <w:b/>
+        </w:rPr>
+        <w:t>通过</w:t>
+      </w:r>
+      <w:r>
+        <w:rPr>
+          <w:rFonts w:hint="eastAsia"/>
+          <w:b/>
+        </w:rPr>
+        <w:t xml:space="preserve"> </w:t>
+      </w:r>
+      <w:r>
+        <w:rPr>
+          <w:b/>
+        </w:rPr>
+        <w:t xml:space="preserve">idea </w:t>
+      </w:r>
+      <w:r>
+        <w:rPr>
+          <w:rFonts w:hint="eastAsia"/>
+          <w:b/>
+        </w:rPr>
+        <w:t>来</w:t>
+      </w:r>
+      <w:r>
+        <w:rPr>
+          <w:b/>
+        </w:rPr>
+        <w:t>切换分支</w:t>
+      </w:r>
     </w:p>
     <w:p>
       <w:pPr>
@@ -2107,25 +1743,46 @@
       </w:pPr>
       <w:r>
         <w:rPr>
-          <w:rFonts w:hint="eastAsia"/>
-          <w:b/>
-        </w:rPr>
-        <w:t>将</w:t>
-      </w:r>
-      <w:r>
-        <w:rPr>
-          <w:b/>
-        </w:rPr>
-        <w:t>本地创建的分支提交到</w:t>
-      </w:r>
-      <w:proofErr w:type="spellStart"/>
+          <w:b/>
+        </w:rPr>
+        <w:lastRenderedPageBreak/>
+        <w:tab/>
+      </w:r>
+    </w:p>
+    <w:p>
+      <w:pPr>
+        <w:pStyle w:val="a3"/>
+        <w:rPr>
+          <w:b/>
+        </w:rPr>
+      </w:pPr>
+    </w:p>
+    <w:p>
+      <w:pPr>
+        <w:pStyle w:val="a3"/>
+        <w:rPr>
+          <w:b/>
+        </w:rPr>
+      </w:pPr>
+      <w:r>
+        <w:rPr>
+          <w:rFonts w:hint="eastAsia"/>
+          <w:b/>
+        </w:rPr>
+        <w:t>此时</w:t>
+      </w:r>
+      <w:r>
+        <w:rPr>
+          <w:b/>
+        </w:rPr>
+        <w:t>在</w:t>
+      </w:r>
       <w:r>
         <w:rPr>
           <w:b/>
         </w:rPr>
         <w:t>github</w:t>
       </w:r>
-      <w:proofErr w:type="spellEnd"/>
       <w:r>
         <w:rPr>
           <w:b/>
@@ -2137,20 +1794,45 @@
           <w:rFonts w:hint="eastAsia"/>
           <w:b/>
         </w:rPr>
-        <w:t>(idea</w:t>
-      </w:r>
-      <w:r>
-        <w:rPr>
-          <w:b/>
-        </w:rPr>
-        <w:t>中</w:t>
-      </w:r>
-      <w:r>
-        <w:rPr>
-          <w:rFonts w:hint="eastAsia"/>
-          <w:b/>
-        </w:rPr>
-        <w:t>)</w:t>
+        <w:t>，只有</w:t>
+      </w:r>
+      <w:r>
+        <w:rPr>
+          <w:b/>
+        </w:rPr>
+        <w:t>之前</w:t>
+      </w:r>
+      <w:r>
+        <w:rPr>
+          <w:rFonts w:hint="eastAsia"/>
+          <w:b/>
+        </w:rPr>
+        <w:t>创建的</w:t>
+      </w:r>
+      <w:r>
+        <w:rPr>
+          <w:b/>
+        </w:rPr>
+        <w:t>两个分支，而没有新建的分支</w:t>
+      </w:r>
+      <w:r>
+        <w:rPr>
+          <w:rFonts w:hint="eastAsia"/>
+          <w:b/>
+        </w:rPr>
+        <w:t xml:space="preserve"> </w:t>
+      </w:r>
+      <w:r>
+        <w:rPr>
+          <w:b/>
+        </w:rPr>
+        <w:t>branchManager</w:t>
+      </w:r>
+      <w:r>
+        <w:rPr>
+          <w:b/>
+        </w:rPr>
+        <w:t>。</w:t>
       </w:r>
     </w:p>
     <w:p>
@@ -2160,15 +1842,24 @@
           <w:b/>
         </w:rPr>
       </w:pPr>
+    </w:p>
+    <w:p>
+      <w:pPr>
+        <w:pStyle w:val="a3"/>
+        <w:ind w:firstLineChars="50" w:firstLine="105"/>
+        <w:rPr>
+          <w:b/>
+        </w:rPr>
+      </w:pPr>
       <w:r>
         <w:rPr>
           <w:noProof/>
         </w:rPr>
         <w:drawing>
-          <wp:inline distT="0" distB="0" distL="0" distR="0" wp14:anchorId="0BF0ECEA" wp14:editId="2396B590">
-            <wp:extent cx="5274310" cy="3119120"/>
-            <wp:effectExtent l="0" t="0" r="2540" b="5080"/>
-            <wp:docPr id="12" name="图片 12"/>
+          <wp:inline distT="0" distB="0" distL="0" distR="0" wp14:anchorId="725F03C8" wp14:editId="0BB3A0F5">
+            <wp:extent cx="5274310" cy="2195830"/>
+            <wp:effectExtent l="0" t="0" r="2540" b="0"/>
+            <wp:docPr id="13" name="图片 13"/>
             <wp:cNvGraphicFramePr>
               <a:graphicFrameLocks xmlns:a="http://schemas.openxmlformats.org/drawingml/2006/main" noChangeAspect="1"/>
             </wp:cNvGraphicFramePr>
@@ -2188,7 +1879,7 @@
                   <pic:spPr>
                     <a:xfrm>
                       <a:off x="0" y="0"/>
-                      <a:ext cx="5274310" cy="3119120"/>
+                      <a:ext cx="5274310" cy="2195830"/>
                     </a:xfrm>
                     <a:prstGeom prst="rect">
                       <a:avLst/>
@@ -2200,13 +1891,6 @@
           </wp:inline>
         </w:drawing>
       </w:r>
-      <w:r>
-        <w:rPr>
-          <w:rFonts w:hint="eastAsia"/>
-          <w:b/>
-        </w:rPr>
-        <w:t xml:space="preserve"> </w:t>
-      </w:r>
     </w:p>
     <w:p>
       <w:pPr>
@@ -2215,16 +1899,76 @@
           <w:b/>
         </w:rPr>
       </w:pPr>
+    </w:p>
+    <w:p>
+      <w:pPr>
+        <w:pStyle w:val="a3"/>
+        <w:rPr>
+          <w:b/>
+        </w:rPr>
+      </w:pPr>
+      <w:r>
+        <w:rPr>
+          <w:rFonts w:hint="eastAsia"/>
+          <w:b/>
+        </w:rPr>
+        <w:t>将</w:t>
+      </w:r>
+      <w:r>
+        <w:rPr>
+          <w:b/>
+        </w:rPr>
+        <w:t>本地创建的分支提交到</w:t>
+      </w:r>
+      <w:r>
+        <w:rPr>
+          <w:b/>
+        </w:rPr>
+        <w:t>github</w:t>
+      </w:r>
+      <w:r>
+        <w:rPr>
+          <w:b/>
+        </w:rPr>
+        <w:t>上面</w:t>
+      </w:r>
+      <w:r>
+        <w:rPr>
+          <w:rFonts w:hint="eastAsia"/>
+          <w:b/>
+        </w:rPr>
+        <w:t>(idea</w:t>
+      </w:r>
+      <w:r>
+        <w:rPr>
+          <w:b/>
+        </w:rPr>
+        <w:t>中</w:t>
+      </w:r>
+      <w:r>
+        <w:rPr>
+          <w:rFonts w:hint="eastAsia"/>
+          <w:b/>
+        </w:rPr>
+        <w:t>)</w:t>
+      </w:r>
+    </w:p>
+    <w:p>
+      <w:pPr>
+        <w:pStyle w:val="a3"/>
+        <w:rPr>
+          <w:b/>
+        </w:rPr>
+      </w:pPr>
       <w:r>
         <w:rPr>
           <w:noProof/>
         </w:rPr>
-        <w:lastRenderedPageBreak/>
         <w:drawing>
-          <wp:inline distT="0" distB="0" distL="0" distR="0" wp14:anchorId="374CA625" wp14:editId="675DE951">
-            <wp:extent cx="4580952" cy="5333333"/>
-            <wp:effectExtent l="0" t="0" r="0" b="1270"/>
-            <wp:docPr id="14" name="图片 14"/>
+          <wp:inline distT="0" distB="0" distL="0" distR="0" wp14:anchorId="0BF0ECEA" wp14:editId="2396B590">
+            <wp:extent cx="5274310" cy="3119120"/>
+            <wp:effectExtent l="0" t="0" r="2540" b="5080"/>
+            <wp:docPr id="12" name="图片 12"/>
             <wp:cNvGraphicFramePr>
               <a:graphicFrameLocks xmlns:a="http://schemas.openxmlformats.org/drawingml/2006/main" noChangeAspect="1"/>
             </wp:cNvGraphicFramePr>
@@ -2244,6 +1988,62 @@
                   <pic:spPr>
                     <a:xfrm>
                       <a:off x="0" y="0"/>
+                      <a:ext cx="5274310" cy="3119120"/>
+                    </a:xfrm>
+                    <a:prstGeom prst="rect">
+                      <a:avLst/>
+                    </a:prstGeom>
+                  </pic:spPr>
+                </pic:pic>
+              </a:graphicData>
+            </a:graphic>
+          </wp:inline>
+        </w:drawing>
+      </w:r>
+      <w:r>
+        <w:rPr>
+          <w:rFonts w:hint="eastAsia"/>
+          <w:b/>
+        </w:rPr>
+        <w:t xml:space="preserve"> </w:t>
+      </w:r>
+    </w:p>
+    <w:p>
+      <w:pPr>
+        <w:pStyle w:val="a3"/>
+        <w:rPr>
+          <w:b/>
+        </w:rPr>
+      </w:pPr>
+      <w:r>
+        <w:rPr>
+          <w:noProof/>
+        </w:rPr>
+        <w:lastRenderedPageBreak/>
+        <w:drawing>
+          <wp:inline distT="0" distB="0" distL="0" distR="0" wp14:anchorId="374CA625" wp14:editId="675DE951">
+            <wp:extent cx="4580952" cy="5333333"/>
+            <wp:effectExtent l="0" t="0" r="0" b="1270"/>
+            <wp:docPr id="14" name="图片 14"/>
+            <wp:cNvGraphicFramePr>
+              <a:graphicFrameLocks xmlns:a="http://schemas.openxmlformats.org/drawingml/2006/main" noChangeAspect="1"/>
+            </wp:cNvGraphicFramePr>
+            <a:graphic xmlns:a="http://schemas.openxmlformats.org/drawingml/2006/main">
+              <a:graphicData uri="http://schemas.openxmlformats.org/drawingml/2006/picture">
+                <pic:pic xmlns:pic="http://schemas.openxmlformats.org/drawingml/2006/picture">
+                  <pic:nvPicPr>
+                    <pic:cNvPr id="1" name=""/>
+                    <pic:cNvPicPr/>
+                  </pic:nvPicPr>
+                  <pic:blipFill>
+                    <a:blip r:embed="rId21"/>
+                    <a:stretch>
+                      <a:fillRect/>
+                    </a:stretch>
+                  </pic:blipFill>
+                  <pic:spPr>
+                    <a:xfrm>
+                      <a:off x="0" y="0"/>
                       <a:ext cx="4580952" cy="5333333"/>
                     </a:xfrm>
                     <a:prstGeom prst="rect">
@@ -2301,14 +2101,12 @@
         </w:rPr>
         <w:t>被</w:t>
       </w:r>
-      <w:proofErr w:type="spellStart"/>
       <w:r>
         <w:rPr>
           <w:b/>
         </w:rPr>
         <w:t>git</w:t>
       </w:r>
-      <w:proofErr w:type="spellEnd"/>
       <w:r>
         <w:rPr>
           <w:b/>
@@ -2336,14 +2134,79 @@
         </w:rPr>
         <w:t xml:space="preserve"> </w:t>
       </w:r>
-      <w:proofErr w:type="spellStart"/>
-      <w:r>
-        <w:rPr>
-          <w:b/>
-        </w:rPr>
-        <w:t>git</w:t>
-      </w:r>
-      <w:proofErr w:type="spellEnd"/>
+      <w:r>
+        <w:rPr>
+          <w:b/>
+        </w:rPr>
+        <w:t xml:space="preserve">git </w:t>
+      </w:r>
+      <w:r>
+        <w:rPr>
+          <w:rFonts w:hint="eastAsia"/>
+          <w:b/>
+        </w:rPr>
+        <w:t>命令</w:t>
+      </w:r>
+      <w:r>
+        <w:rPr>
+          <w:rFonts w:hint="eastAsia"/>
+          <w:b/>
+        </w:rPr>
+        <w:t>)</w:t>
+      </w:r>
+    </w:p>
+    <w:p>
+      <w:pPr>
+        <w:pStyle w:val="a3"/>
+        <w:rPr>
+          <w:b/>
+        </w:rPr>
+      </w:pPr>
+      <w:r>
+        <w:rPr>
+          <w:b/>
+        </w:rPr>
+        <w:tab/>
+      </w:r>
+      <w:r>
+        <w:rPr>
+          <w:rFonts w:hint="eastAsia"/>
+          <w:b/>
+        </w:rPr>
+        <w:t>方式</w:t>
+      </w:r>
+      <w:r>
+        <w:rPr>
+          <w:b/>
+        </w:rPr>
+        <w:t>一：</w:t>
+      </w:r>
+      <w:r>
+        <w:rPr>
+          <w:rFonts w:hint="eastAsia"/>
+          <w:b/>
+        </w:rPr>
+        <w:t xml:space="preserve">  </w:t>
+      </w:r>
+      <w:r>
+        <w:rPr>
+          <w:b/>
+        </w:rPr>
+        <w:t xml:space="preserve"> rm   + git commit –am  “</w:t>
+      </w:r>
+      <w:r>
+        <w:rPr>
+          <w:rFonts w:hint="eastAsia"/>
+          <w:b/>
+        </w:rPr>
+        <w:t>注释</w:t>
+      </w:r>
+      <w:r>
+        <w:rPr>
+          <w:b/>
+        </w:rPr>
+        <w:t xml:space="preserve">” + git push </w:t>
+      </w:r>
       <w:r>
         <w:rPr>
           <w:b/>
@@ -2357,19 +2220,11 @@
         </w:rPr>
         <w:t>命令</w:t>
       </w:r>
-      <w:r>
-        <w:rPr>
-          <w:rFonts w:hint="eastAsia"/>
-          <w:b/>
-        </w:rPr>
-        <w:t>)</w:t>
-      </w:r>
     </w:p>
     <w:p>
       <w:pPr>
         <w:pStyle w:val="a3"/>
         <w:rPr>
-          <w:rFonts w:hint="eastAsia"/>
           <w:b/>
         </w:rPr>
       </w:pPr>
@@ -2381,95 +2236,52 @@
       </w:r>
       <w:r>
         <w:rPr>
-          <w:rFonts w:hint="eastAsia"/>
-          <w:b/>
-        </w:rPr>
-        <w:t>方式</w:t>
-      </w:r>
-      <w:proofErr w:type="gramStart"/>
-      <w:r>
-        <w:rPr>
-          <w:b/>
-        </w:rPr>
-        <w:t>一</w:t>
-      </w:r>
-      <w:proofErr w:type="gramEnd"/>
-      <w:r>
-        <w:rPr>
-          <w:b/>
-        </w:rPr>
-        <w:t>：</w:t>
-      </w:r>
-      <w:r>
-        <w:rPr>
-          <w:rFonts w:hint="eastAsia"/>
-          <w:b/>
-        </w:rPr>
-        <w:t xml:space="preserve">  </w:t>
-      </w:r>
-      <w:r>
-        <w:rPr>
+          <w:b/>
+        </w:rPr>
+        <w:tab/>
+      </w:r>
+      <w:r>
+        <w:rPr>
+          <w:rFonts w:hint="eastAsia"/>
+          <w:b/>
+        </w:rPr>
+        <w:t>这里</w:t>
+      </w:r>
+      <w:r>
+        <w:rPr>
+          <w:b/>
+        </w:rPr>
+        <w:t>先通过</w:t>
+      </w:r>
+      <w:r>
+        <w:rPr>
+          <w:rFonts w:hint="eastAsia"/>
           <w:b/>
         </w:rPr>
         <w:t xml:space="preserve"> </w:t>
       </w:r>
-      <w:proofErr w:type="spellStart"/>
-      <w:r>
-        <w:rPr>
-          <w:b/>
-        </w:rPr>
-        <w:t>rm</w:t>
-      </w:r>
-      <w:proofErr w:type="spellEnd"/>
-      <w:r>
-        <w:rPr>
-          <w:b/>
-        </w:rPr>
-        <w:t xml:space="preserve">   + </w:t>
-      </w:r>
-      <w:proofErr w:type="spellStart"/>
-      <w:r>
-        <w:rPr>
-          <w:b/>
-        </w:rPr>
-        <w:t>git</w:t>
-      </w:r>
-      <w:proofErr w:type="spellEnd"/>
-      <w:r>
-        <w:rPr>
-          <w:b/>
-        </w:rPr>
-        <w:t xml:space="preserve"> commit –am  “</w:t>
-      </w:r>
-      <w:r>
-        <w:rPr>
-          <w:rFonts w:hint="eastAsia"/>
-          <w:b/>
-        </w:rPr>
-        <w:t>注释</w:t>
-      </w:r>
-      <w:r>
-        <w:rPr>
-          <w:b/>
-        </w:rPr>
-        <w:t xml:space="preserve">” + </w:t>
-      </w:r>
-      <w:proofErr w:type="spellStart"/>
-      <w:r>
-        <w:rPr>
-          <w:b/>
-        </w:rPr>
-        <w:t>git</w:t>
-      </w:r>
-      <w:proofErr w:type="spellEnd"/>
-      <w:r>
-        <w:rPr>
-          <w:b/>
-        </w:rPr>
-        <w:t xml:space="preserve"> push </w:t>
-      </w:r>
-      <w:r>
-        <w:rPr>
+      <w:r>
+        <w:rPr>
+          <w:b/>
+        </w:rPr>
+        <w:t xml:space="preserve">rm </w:t>
+      </w:r>
+      <w:r>
+        <w:rPr>
+          <w:rFonts w:hint="eastAsia"/>
+          <w:b/>
+        </w:rPr>
+        <w:t>命令来将</w:t>
+      </w:r>
+      <w:r>
+        <w:rPr>
+          <w:b/>
+        </w:rPr>
+        <w:t>目录中的文件删除。</w:t>
+      </w:r>
+      <w:r>
+        <w:rPr>
+          <w:rFonts w:hint="eastAsia"/>
           <w:b/>
         </w:rPr>
         <w:t xml:space="preserve"> </w:t>
@@ -2479,41 +2291,26 @@
           <w:rFonts w:hint="eastAsia"/>
           <w:b/>
         </w:rPr>
-        <w:t>命令</w:t>
-      </w:r>
-    </w:p>
-    <w:p>
-      <w:pPr>
-        <w:pStyle w:val="a3"/>
-        <w:rPr>
-          <w:rFonts w:hint="eastAsia"/>
-          <w:b/>
-        </w:rPr>
-      </w:pPr>
-      <w:r>
-        <w:rPr>
-          <w:b/>
-        </w:rPr>
-        <w:tab/>
-      </w:r>
-      <w:r>
-        <w:rPr>
-          <w:b/>
-        </w:rPr>
-        <w:tab/>
-      </w:r>
-      <w:r>
-        <w:rPr>
-          <w:rFonts w:hint="eastAsia"/>
-          <w:b/>
-        </w:rPr>
-        <w:t>这里</w:t>
-      </w:r>
-      <w:r>
-        <w:rPr>
-          <w:b/>
-        </w:rPr>
-        <w:t>先通过</w:t>
+        <w:t>然后</w:t>
+      </w:r>
+      <w:r>
+        <w:rPr>
+          <w:b/>
+        </w:rPr>
+        <w:t>将</w:t>
+      </w:r>
+      <w:r>
+        <w:rPr>
+          <w:rFonts w:hint="eastAsia"/>
+          <w:b/>
+        </w:rPr>
+        <w:t>本地</w:t>
+      </w:r>
+      <w:r>
+        <w:rPr>
+          <w:b/>
+        </w:rPr>
+        <w:t>所有的修改加入到</w:t>
       </w:r>
       <w:r>
         <w:rPr>
@@ -2522,108 +2319,33 @@
         </w:rPr>
         <w:t xml:space="preserve"> </w:t>
       </w:r>
-      <w:proofErr w:type="spellStart"/>
-      <w:r>
-        <w:rPr>
-          <w:b/>
-        </w:rPr>
-        <w:t>rm</w:t>
-      </w:r>
-      <w:proofErr w:type="spellEnd"/>
-      <w:r>
-        <w:rPr>
-          <w:b/>
-        </w:rPr>
-        <w:t xml:space="preserve"> </w:t>
-      </w:r>
-      <w:r>
-        <w:rPr>
-          <w:rFonts w:hint="eastAsia"/>
-          <w:b/>
-        </w:rPr>
-        <w:t>命令来将</w:t>
-      </w:r>
-      <w:r>
-        <w:rPr>
-          <w:b/>
-        </w:rPr>
-        <w:t>目录中的文件删除。</w:t>
-      </w:r>
-      <w:r>
-        <w:rPr>
-          <w:rFonts w:hint="eastAsia"/>
-          <w:b/>
-        </w:rPr>
-        <w:t xml:space="preserve"> </w:t>
-      </w:r>
-      <w:r>
-        <w:rPr>
-          <w:rFonts w:hint="eastAsia"/>
-          <w:b/>
-        </w:rPr>
-        <w:t>然后</w:t>
-      </w:r>
-      <w:r>
-        <w:rPr>
+      <w:r>
+        <w:rPr>
+          <w:b/>
+        </w:rPr>
+        <w:t>stage</w:t>
+      </w:r>
+      <w:r>
+        <w:rPr>
+          <w:b/>
+        </w:rPr>
+        <w:t>当中，最后，通过</w:t>
+      </w:r>
+      <w:r>
+        <w:rPr>
+          <w:b/>
+        </w:rPr>
+        <w:t xml:space="preserve">git push </w:t>
+      </w:r>
+      <w:r>
+        <w:rPr>
+          <w:rFonts w:hint="eastAsia"/>
           <w:b/>
         </w:rPr>
         <w:t>将</w:t>
       </w:r>
       <w:r>
         <w:rPr>
-          <w:rFonts w:hint="eastAsia"/>
-          <w:b/>
-        </w:rPr>
-        <w:t>本地</w:t>
-      </w:r>
-      <w:r>
-        <w:rPr>
-          <w:b/>
-        </w:rPr>
-        <w:t>所有的修改加入到</w:t>
-      </w:r>
-      <w:r>
-        <w:rPr>
-          <w:rFonts w:hint="eastAsia"/>
-          <w:b/>
-        </w:rPr>
-        <w:t xml:space="preserve"> </w:t>
-      </w:r>
-      <w:r>
-        <w:rPr>
-          <w:b/>
-        </w:rPr>
-        <w:t>stage</w:t>
-      </w:r>
-      <w:r>
-        <w:rPr>
-          <w:b/>
-        </w:rPr>
-        <w:t>当中，最后，通过</w:t>
-      </w:r>
-      <w:proofErr w:type="spellStart"/>
-      <w:r>
-        <w:rPr>
-          <w:b/>
-        </w:rPr>
-        <w:t>git</w:t>
-      </w:r>
-      <w:proofErr w:type="spellEnd"/>
-      <w:r>
-        <w:rPr>
-          <w:b/>
-        </w:rPr>
-        <w:t xml:space="preserve"> push </w:t>
-      </w:r>
-      <w:r>
-        <w:rPr>
-          <w:rFonts w:hint="eastAsia"/>
-          <w:b/>
-        </w:rPr>
-        <w:t>将</w:t>
-      </w:r>
-      <w:r>
-        <w:rPr>
           <w:b/>
         </w:rPr>
         <w:t>文件修改的操作更新</w:t>
@@ -2635,14 +2357,12 @@
         </w:rPr>
         <w:t>到</w:t>
       </w:r>
-      <w:proofErr w:type="spellStart"/>
       <w:r>
         <w:rPr>
           <w:b/>
         </w:rPr>
         <w:t>github</w:t>
       </w:r>
-      <w:proofErr w:type="spellEnd"/>
       <w:r>
         <w:rPr>
           <w:b/>
@@ -2684,47 +2404,11 @@
         </w:rPr>
         <w:t xml:space="preserve"> </w:t>
       </w:r>
-      <w:proofErr w:type="spellStart"/>
-      <w:r>
-        <w:rPr>
-          <w:b/>
-        </w:rPr>
-        <w:t>git</w:t>
-      </w:r>
-      <w:proofErr w:type="spellEnd"/>
-      <w:r>
-        <w:rPr>
-          <w:b/>
-        </w:rPr>
-        <w:t xml:space="preserve"> </w:t>
-      </w:r>
-      <w:proofErr w:type="spellStart"/>
-      <w:r>
-        <w:rPr>
-          <w:b/>
-        </w:rPr>
-        <w:t>rm</w:t>
-      </w:r>
-      <w:proofErr w:type="spellEnd"/>
-      <w:r>
-        <w:rPr>
-          <w:b/>
-        </w:rPr>
-        <w:t xml:space="preserve"> + </w:t>
-      </w:r>
-      <w:proofErr w:type="spellStart"/>
-      <w:r>
-        <w:rPr>
-          <w:b/>
-        </w:rPr>
-        <w:t>git</w:t>
-      </w:r>
-      <w:proofErr w:type="spellEnd"/>
-      <w:r>
-        <w:rPr>
-          <w:b/>
-        </w:rPr>
-        <w:t xml:space="preserve"> commit – m  “</w:t>
+      <w:r>
+        <w:rPr>
+          <w:b/>
+        </w:rPr>
+        <w:t>git rm + git commit – m  “</w:t>
       </w:r>
       <w:r>
         <w:rPr>
@@ -2737,21 +2421,7 @@
         <w:rPr>
           <w:b/>
         </w:rPr>
-        <w:t xml:space="preserve">”  +  </w:t>
-      </w:r>
-      <w:proofErr w:type="spellStart"/>
-      <w:r>
-        <w:rPr>
-          <w:b/>
-        </w:rPr>
-        <w:t>git</w:t>
-      </w:r>
-      <w:proofErr w:type="spellEnd"/>
-      <w:r>
-        <w:rPr>
-          <w:b/>
-        </w:rPr>
-        <w:t xml:space="preserve"> push</w:t>
+        <w:t>”  +  git push</w:t>
       </w:r>
       <w:r>
         <w:rPr>
@@ -2793,338 +2463,692 @@
         </w:rPr>
         <w:tab/>
       </w:r>
+    </w:p>
+    <w:p>
+      <w:pPr>
+        <w:pStyle w:val="a3"/>
+        <w:ind w:firstLineChars="50" w:firstLine="105"/>
+        <w:rPr>
+          <w:b/>
+        </w:rPr>
+      </w:pPr>
+    </w:p>
+    <w:p>
+      <w:pPr>
+        <w:pStyle w:val="a3"/>
+        <w:ind w:firstLineChars="50" w:firstLine="105"/>
+        <w:rPr>
+          <w:b/>
+        </w:rPr>
+      </w:pPr>
+      <w:r>
+        <w:rPr>
+          <w:b/>
+        </w:rPr>
+        <w:t>G</w:t>
+      </w:r>
+      <w:r>
+        <w:rPr>
+          <w:rFonts w:hint="eastAsia"/>
+          <w:b/>
+        </w:rPr>
+        <w:t>it</w:t>
+      </w:r>
+      <w:r>
+        <w:rPr>
+          <w:b/>
+        </w:rPr>
+        <w:t xml:space="preserve"> commit –am   “</w:t>
+      </w:r>
+      <w:r>
+        <w:rPr>
+          <w:rFonts w:hint="eastAsia"/>
+          <w:b/>
+        </w:rPr>
+        <w:t>&lt;</w:t>
+      </w:r>
+      <w:r>
+        <w:rPr>
+          <w:b/>
+        </w:rPr>
+        <w:t xml:space="preserve"> message</w:t>
+      </w:r>
+      <w:r>
+        <w:rPr>
+          <w:rFonts w:hint="eastAsia"/>
+          <w:b/>
+        </w:rPr>
+        <w:t>&gt;</w:t>
+      </w:r>
+      <w:r>
+        <w:rPr>
+          <w:b/>
+        </w:rPr>
+        <w:t xml:space="preserve">” , </w:t>
+      </w:r>
+      <w:r>
+        <w:rPr>
+          <w:rFonts w:hint="eastAsia"/>
+          <w:b/>
+        </w:rPr>
+        <w:t>将</w:t>
+      </w:r>
+      <w:r>
+        <w:rPr>
+          <w:b/>
+        </w:rPr>
+        <w:t>所有修改，</w:t>
+      </w:r>
+      <w:r>
+        <w:rPr>
+          <w:rFonts w:hint="eastAsia"/>
+          <w:b/>
+        </w:rPr>
+        <w:t>但</w:t>
+      </w:r>
+      <w:r>
+        <w:rPr>
+          <w:b/>
+        </w:rPr>
+        <w:t>未进</w:t>
+      </w:r>
+      <w:r>
+        <w:rPr>
+          <w:rFonts w:hint="eastAsia"/>
+          <w:b/>
+        </w:rPr>
+        <w:t xml:space="preserve"> </w:t>
+      </w:r>
+      <w:r>
+        <w:rPr>
+          <w:b/>
+        </w:rPr>
+        <w:t>stage</w:t>
+      </w:r>
+      <w:r>
+        <w:rPr>
+          <w:rFonts w:hint="eastAsia"/>
+          <w:b/>
+        </w:rPr>
+        <w:t>的</w:t>
+      </w:r>
+      <w:r>
+        <w:rPr>
+          <w:b/>
+        </w:rPr>
+        <w:t>改动加入</w:t>
+      </w:r>
+      <w:r>
+        <w:rPr>
+          <w:rFonts w:hint="eastAsia"/>
+          <w:b/>
+        </w:rPr>
+        <w:t xml:space="preserve"> </w:t>
+      </w:r>
+      <w:r>
+        <w:rPr>
+          <w:b/>
+        </w:rPr>
+        <w:t>stage</w:t>
+      </w:r>
+      <w:r>
+        <w:rPr>
+          <w:b/>
+        </w:rPr>
+        <w:t>，</w:t>
+      </w:r>
+      <w:r>
+        <w:rPr>
+          <w:rFonts w:hint="eastAsia"/>
+          <w:b/>
+        </w:rPr>
+        <w:t xml:space="preserve"> </w:t>
+      </w:r>
+      <w:r>
+        <w:rPr>
+          <w:rFonts w:hint="eastAsia"/>
+          <w:b/>
+        </w:rPr>
+        <w:t>并</w:t>
+      </w:r>
+      <w:r>
+        <w:rPr>
+          <w:b/>
+        </w:rPr>
+        <w:t>记录</w:t>
+      </w:r>
+      <w:r>
+        <w:rPr>
+          <w:rFonts w:hint="eastAsia"/>
+          <w:b/>
+        </w:rPr>
+        <w:t xml:space="preserve"> </w:t>
+      </w:r>
+      <w:r>
+        <w:rPr>
+          <w:b/>
+        </w:rPr>
+        <w:t>commit</w:t>
+      </w:r>
+      <w:r>
+        <w:rPr>
+          <w:b/>
+        </w:rPr>
+        <w:t>信息</w:t>
+      </w:r>
+      <w:r>
+        <w:rPr>
+          <w:b/>
+        </w:rPr>
+        <w:t xml:space="preserve">  (</w:t>
+      </w:r>
+      <w:r>
+        <w:rPr>
+          <w:rFonts w:hint="eastAsia"/>
+          <w:b/>
+        </w:rPr>
+        <w:t>某种</w:t>
+      </w:r>
+      <w:r>
+        <w:rPr>
+          <w:b/>
+        </w:rPr>
+        <w:t>程度上，相当于</w:t>
+      </w:r>
+      <w:r>
+        <w:rPr>
+          <w:rFonts w:hint="eastAsia"/>
+          <w:b/>
+        </w:rPr>
+        <w:t xml:space="preserve">  </w:t>
+      </w:r>
+      <w:r>
+        <w:rPr>
+          <w:b/>
+        </w:rPr>
+        <w:t xml:space="preserve">git add  </w:t>
+      </w:r>
+      <w:r>
+        <w:rPr>
+          <w:rFonts w:hint="eastAsia"/>
+          <w:b/>
+        </w:rPr>
+        <w:t>和</w:t>
+      </w:r>
+      <w:r>
+        <w:rPr>
+          <w:rFonts w:hint="eastAsia"/>
+          <w:b/>
+        </w:rPr>
+        <w:t xml:space="preserve"> </w:t>
+      </w:r>
+      <w:r>
+        <w:rPr>
+          <w:b/>
+        </w:rPr>
+        <w:t xml:space="preserve">git commit  -m)  </w:t>
+      </w:r>
+      <w:r>
+        <w:rPr>
+          <w:rFonts w:hint="eastAsia"/>
+          <w:b/>
+        </w:rPr>
+        <w:t>的</w:t>
+      </w:r>
+      <w:r>
+        <w:rPr>
+          <w:b/>
+        </w:rPr>
+        <w:t>组合技</w:t>
+      </w:r>
+      <w:r>
+        <w:rPr>
+          <w:rFonts w:hint="eastAsia"/>
+          <w:b/>
+        </w:rPr>
+        <w:t>，</w:t>
+      </w:r>
+      <w:r>
+        <w:rPr>
+          <w:b/>
+        </w:rPr>
+        <w:t>前提是被改动文件已经是</w:t>
+      </w:r>
+      <w:r>
+        <w:rPr>
+          <w:rFonts w:hint="eastAsia"/>
+          <w:b/>
+        </w:rPr>
+        <w:t xml:space="preserve"> </w:t>
+      </w:r>
+      <w:r>
+        <w:rPr>
+          <w:b/>
+        </w:rPr>
+        <w:t>tracked</w:t>
+      </w:r>
+      <w:r>
+        <w:rPr>
+          <w:b/>
+        </w:rPr>
+        <w:t>。</w:t>
+      </w:r>
+    </w:p>
+    <w:p>
+      <w:pPr>
+        <w:pStyle w:val="a3"/>
+        <w:ind w:firstLineChars="50" w:firstLine="105"/>
+        <w:rPr>
+          <w:b/>
+        </w:rPr>
+      </w:pPr>
+    </w:p>
+    <w:p>
+      <w:pPr>
+        <w:pStyle w:val="a3"/>
+        <w:ind w:firstLineChars="50" w:firstLine="105"/>
+        <w:rPr>
+          <w:b/>
+        </w:rPr>
+      </w:pPr>
+      <w:r>
+        <w:rPr>
+          <w:b/>
+        </w:rPr>
+        <w:t xml:space="preserve"> </w:t>
+      </w:r>
+    </w:p>
+    <w:p>
+      <w:pPr>
+        <w:pStyle w:val="a3"/>
+        <w:rPr>
+          <w:b/>
+        </w:rPr>
+      </w:pPr>
+      <w:r>
+        <w:rPr>
+          <w:rFonts w:hint="eastAsia"/>
+          <w:b/>
+        </w:rPr>
+        <w:t xml:space="preserve"> </w:t>
+      </w:r>
+    </w:p>
+    <w:p>
+      <w:pPr>
+        <w:pStyle w:val="a3"/>
+        <w:rPr>
+          <w:b/>
+        </w:rPr>
+      </w:pPr>
+    </w:p>
+    <w:p>
+      <w:pPr>
+        <w:pStyle w:val="a3"/>
+        <w:rPr>
+          <w:rFonts w:hint="eastAsia"/>
+          <w:b/>
+        </w:rPr>
+      </w:pPr>
+    </w:p>
+    <w:p>
+      <w:pPr>
+        <w:pStyle w:val="a3"/>
+        <w:rPr>
+          <w:b/>
+        </w:rPr>
+      </w:pPr>
+    </w:p>
+    <w:p>
+      <w:pPr>
+        <w:pStyle w:val="a3"/>
+        <w:rPr>
+          <w:b/>
+        </w:rPr>
+      </w:pPr>
+      <w:r>
+        <w:rPr>
+          <w:rFonts w:hint="eastAsia"/>
+          <w:b/>
+        </w:rPr>
+        <w:t>需要</w:t>
+      </w:r>
+      <w:r>
+        <w:rPr>
+          <w:b/>
+        </w:rPr>
+        <w:t>注意的地方</w:t>
+      </w:r>
+      <w:r>
+        <w:rPr>
+          <w:b/>
+        </w:rPr>
+        <w:t>:</w:t>
+      </w:r>
+    </w:p>
+    <w:p>
+      <w:pPr>
+        <w:pStyle w:val="a3"/>
+        <w:rPr>
+          <w:rFonts w:hint="eastAsia"/>
+          <w:b/>
+        </w:rPr>
+      </w:pPr>
+      <w:r>
+        <w:rPr>
+          <w:b/>
+        </w:rPr>
+        <w:tab/>
+      </w:r>
+      <w:r>
+        <w:rPr>
+          <w:rFonts w:hint="eastAsia"/>
+          <w:b/>
+        </w:rPr>
+        <w:t>当一个</w:t>
+      </w:r>
+      <w:r>
+        <w:rPr>
+          <w:b/>
+        </w:rPr>
+        <w:t>git</w:t>
+      </w:r>
+      <w:r>
+        <w:rPr>
+          <w:b/>
+        </w:rPr>
+        <w:t>仓库中存在多个分支的时候，对于同一个目录，不同分支里面的内容可能不同，</w:t>
+      </w:r>
+      <w:r>
+        <w:rPr>
+          <w:rFonts w:hint="eastAsia"/>
+          <w:b/>
+        </w:rPr>
+        <w:t xml:space="preserve"> </w:t>
+      </w:r>
+      <w:r>
+        <w:rPr>
+          <w:rFonts w:hint="eastAsia"/>
+          <w:b/>
+        </w:rPr>
+        <w:t>在</w:t>
+      </w:r>
+      <w:r>
+        <w:rPr>
+          <w:b/>
+        </w:rPr>
+        <w:t>git</w:t>
+      </w:r>
+      <w:r>
+        <w:rPr>
+          <w:b/>
+        </w:rPr>
+        <w:t>的</w:t>
+      </w:r>
+      <w:r>
+        <w:rPr>
+          <w:rFonts w:hint="eastAsia"/>
+          <w:b/>
+        </w:rPr>
+        <w:t>世界</w:t>
+      </w:r>
+      <w:r>
+        <w:rPr>
+          <w:b/>
+        </w:rPr>
+        <w:t>中，</w:t>
+      </w:r>
+      <w:r>
+        <w:rPr>
+          <w:rFonts w:hint="eastAsia"/>
+          <w:b/>
+        </w:rPr>
+        <w:t xml:space="preserve"> </w:t>
+      </w:r>
+      <w:r>
+        <w:rPr>
+          <w:b/>
+        </w:rPr>
+        <w:t>git add</w:t>
+      </w:r>
+      <w:r>
+        <w:rPr>
+          <w:b/>
+        </w:rPr>
+        <w:t>，</w:t>
+      </w:r>
+      <w:r>
+        <w:rPr>
+          <w:rFonts w:hint="eastAsia"/>
+          <w:b/>
+        </w:rPr>
+        <w:t xml:space="preserve"> </w:t>
+      </w:r>
+      <w:r>
+        <w:rPr>
+          <w:b/>
+        </w:rPr>
+        <w:t>git commit</w:t>
+      </w:r>
+      <w:r>
+        <w:rPr>
+          <w:b/>
+        </w:rPr>
+        <w:t>，</w:t>
+      </w:r>
+      <w:r>
+        <w:rPr>
+          <w:rFonts w:hint="eastAsia"/>
+          <w:b/>
+        </w:rPr>
+        <w:t xml:space="preserve"> </w:t>
+      </w:r>
+      <w:r>
+        <w:rPr>
+          <w:b/>
+        </w:rPr>
+        <w:t xml:space="preserve">git push </w:t>
+      </w:r>
+      <w:r>
+        <w:rPr>
+          <w:rFonts w:hint="eastAsia"/>
+          <w:b/>
+        </w:rPr>
+        <w:t>都</w:t>
+      </w:r>
+      <w:r>
+        <w:rPr>
+          <w:b/>
+        </w:rPr>
+        <w:t>是有一个</w:t>
+      </w:r>
+      <w:r>
+        <w:rPr>
+          <w:rFonts w:hint="eastAsia"/>
+          <w:b/>
+        </w:rPr>
+        <w:t>前提</w:t>
+      </w:r>
+      <w:r>
+        <w:rPr>
+          <w:b/>
+        </w:rPr>
+        <w:t>的，都是针对某一个</w:t>
+      </w:r>
+      <w:r>
+        <w:rPr>
+          <w:rFonts w:hint="eastAsia"/>
+          <w:b/>
+        </w:rPr>
+        <w:t>分支</w:t>
+      </w:r>
+      <w:r>
+        <w:rPr>
+          <w:b/>
+        </w:rPr>
+        <w:t>而言的。</w:t>
+      </w:r>
+      <w:r>
+        <w:rPr>
+          <w:rFonts w:hint="eastAsia"/>
+          <w:b/>
+        </w:rPr>
+        <w:t xml:space="preserve"> </w:t>
+      </w:r>
+      <w:r>
+        <w:rPr>
+          <w:b/>
+        </w:rPr>
+        <w:t xml:space="preserve"> </w:t>
+      </w:r>
+      <w:r>
+        <w:rPr>
+          <w:rFonts w:hint="eastAsia"/>
+          <w:b/>
+        </w:rPr>
+        <w:t>如果针对</w:t>
+      </w:r>
+      <w:r>
+        <w:rPr>
+          <w:rFonts w:hint="eastAsia"/>
+          <w:b/>
+        </w:rPr>
+        <w:t xml:space="preserve"> </w:t>
+      </w:r>
+      <w:r>
+        <w:rPr>
+          <w:b/>
+        </w:rPr>
+        <w:t xml:space="preserve">branchManager </w:t>
+      </w:r>
+      <w:r>
+        <w:rPr>
+          <w:rFonts w:hint="eastAsia"/>
+          <w:b/>
+        </w:rPr>
+        <w:t>分支</w:t>
+      </w:r>
+      <w:r>
+        <w:rPr>
+          <w:b/>
+        </w:rPr>
+        <w:t>进行上面的</w:t>
+      </w:r>
+      <w:r>
+        <w:rPr>
+          <w:b/>
+        </w:rPr>
+        <w:t>git add</w:t>
+      </w:r>
+      <w:r>
+        <w:rPr>
+          <w:b/>
+        </w:rPr>
+        <w:t>，</w:t>
+      </w:r>
+      <w:r>
+        <w:rPr>
+          <w:rFonts w:hint="eastAsia"/>
+          <w:b/>
+        </w:rPr>
+        <w:t xml:space="preserve"> </w:t>
+      </w:r>
+      <w:r>
+        <w:rPr>
+          <w:b/>
+        </w:rPr>
+        <w:t>git commit</w:t>
+      </w:r>
+      <w:r>
+        <w:rPr>
+          <w:b/>
+        </w:rPr>
+        <w:t>，</w:t>
+      </w:r>
+      <w:r>
+        <w:rPr>
+          <w:rFonts w:hint="eastAsia"/>
+          <w:b/>
+        </w:rPr>
+        <w:t xml:space="preserve"> </w:t>
+      </w:r>
+      <w:r>
+        <w:rPr>
+          <w:b/>
+        </w:rPr>
+        <w:t xml:space="preserve">git push </w:t>
+      </w:r>
+      <w:r>
+        <w:rPr>
+          <w:rFonts w:hint="eastAsia"/>
+          <w:b/>
+        </w:rPr>
+        <w:t>操作</w:t>
+      </w:r>
+      <w:r>
+        <w:rPr>
+          <w:b/>
+        </w:rPr>
+        <w:t>一个文件夹下的文件，那么操作完成之后，在</w:t>
+      </w:r>
+      <w:r>
+        <w:rPr>
+          <w:rFonts w:hint="eastAsia"/>
+          <w:b/>
+        </w:rPr>
+        <w:t xml:space="preserve"> </w:t>
+      </w:r>
+      <w:r>
+        <w:rPr>
+          <w:b/>
+        </w:rPr>
+        <w:t>master</w:t>
+      </w:r>
+      <w:r>
+        <w:rPr>
+          <w:b/>
+        </w:rPr>
+        <w:t>分支下，该文件下的内容是不变的。除非</w:t>
+      </w:r>
+      <w:r>
+        <w:rPr>
+          <w:rFonts w:hint="eastAsia"/>
+          <w:b/>
+        </w:rPr>
+        <w:t>将</w:t>
+      </w:r>
+      <w:r>
+        <w:rPr>
+          <w:b/>
+        </w:rPr>
+        <w:t>branchManger</w:t>
+      </w:r>
+      <w:r>
+        <w:rPr>
+          <w:b/>
+        </w:rPr>
+        <w:t>分支合并到</w:t>
+      </w:r>
+      <w:r>
+        <w:rPr>
+          <w:rFonts w:hint="eastAsia"/>
+          <w:b/>
+        </w:rPr>
+        <w:t xml:space="preserve"> </w:t>
+      </w:r>
+      <w:r>
+        <w:rPr>
+          <w:b/>
+        </w:rPr>
+        <w:t>master</w:t>
+      </w:r>
+      <w:r>
+        <w:rPr>
+          <w:b/>
+        </w:rPr>
+        <w:t>分支上。</w:t>
+      </w:r>
       <w:bookmarkStart w:id="0" w:name="_GoBack"/>
       <w:bookmarkEnd w:id="0"/>
-    </w:p>
-    <w:p>
-      <w:pPr>
-        <w:pStyle w:val="a3"/>
-        <w:ind w:firstLineChars="50" w:firstLine="105"/>
-        <w:rPr>
-          <w:b/>
-        </w:rPr>
-      </w:pPr>
-    </w:p>
-    <w:p>
-      <w:pPr>
-        <w:pStyle w:val="a3"/>
-        <w:ind w:firstLineChars="50" w:firstLine="105"/>
-        <w:rPr>
-          <w:b/>
-        </w:rPr>
-      </w:pPr>
-      <w:proofErr w:type="spellStart"/>
-      <w:r>
-        <w:rPr>
-          <w:b/>
-        </w:rPr>
-        <w:t>G</w:t>
-      </w:r>
-      <w:r>
-        <w:rPr>
-          <w:rFonts w:hint="eastAsia"/>
-          <w:b/>
-        </w:rPr>
-        <w:t>it</w:t>
-      </w:r>
-      <w:proofErr w:type="spellEnd"/>
-      <w:r>
-        <w:rPr>
-          <w:b/>
-        </w:rPr>
-        <w:t xml:space="preserve"> commit –am   “</w:t>
-      </w:r>
-      <w:r>
-        <w:rPr>
-          <w:rFonts w:hint="eastAsia"/>
-          <w:b/>
-        </w:rPr>
-        <w:t>&lt;</w:t>
-      </w:r>
-      <w:r>
-        <w:rPr>
-          <w:b/>
-        </w:rPr>
-        <w:t xml:space="preserve"> message</w:t>
-      </w:r>
-      <w:r>
-        <w:rPr>
-          <w:rFonts w:hint="eastAsia"/>
-          <w:b/>
-        </w:rPr>
-        <w:t>&gt;</w:t>
-      </w:r>
-      <w:r>
-        <w:rPr>
-          <w:b/>
-        </w:rPr>
-        <w:t xml:space="preserve">” , </w:t>
-      </w:r>
-      <w:r>
-        <w:rPr>
-          <w:rFonts w:hint="eastAsia"/>
-          <w:b/>
-        </w:rPr>
-        <w:t>将</w:t>
-      </w:r>
-      <w:r>
-        <w:rPr>
-          <w:b/>
-        </w:rPr>
-        <w:t>所有修改，</w:t>
-      </w:r>
-      <w:r>
-        <w:rPr>
-          <w:rFonts w:hint="eastAsia"/>
-          <w:b/>
-        </w:rPr>
-        <w:t>但</w:t>
-      </w:r>
-      <w:r>
-        <w:rPr>
-          <w:b/>
-        </w:rPr>
-        <w:t>未进</w:t>
-      </w:r>
-      <w:r>
-        <w:rPr>
-          <w:rFonts w:hint="eastAsia"/>
-          <w:b/>
-        </w:rPr>
-        <w:t xml:space="preserve"> </w:t>
-      </w:r>
-      <w:r>
-        <w:rPr>
-          <w:b/>
-        </w:rPr>
-        <w:t>stage</w:t>
-      </w:r>
-      <w:r>
-        <w:rPr>
-          <w:rFonts w:hint="eastAsia"/>
-          <w:b/>
-        </w:rPr>
-        <w:t>的</w:t>
-      </w:r>
-      <w:r>
-        <w:rPr>
-          <w:b/>
-        </w:rPr>
-        <w:t>改动加入</w:t>
-      </w:r>
-      <w:r>
-        <w:rPr>
-          <w:rFonts w:hint="eastAsia"/>
-          <w:b/>
-        </w:rPr>
-        <w:t xml:space="preserve"> </w:t>
-      </w:r>
-      <w:r>
-        <w:rPr>
-          <w:b/>
-        </w:rPr>
-        <w:t>stage</w:t>
-      </w:r>
-      <w:r>
-        <w:rPr>
-          <w:b/>
-        </w:rPr>
-        <w:t>，</w:t>
-      </w:r>
-      <w:r>
-        <w:rPr>
-          <w:rFonts w:hint="eastAsia"/>
-          <w:b/>
-        </w:rPr>
-        <w:t xml:space="preserve"> </w:t>
-      </w:r>
-      <w:r>
-        <w:rPr>
-          <w:rFonts w:hint="eastAsia"/>
-          <w:b/>
-        </w:rPr>
-        <w:t>并</w:t>
-      </w:r>
-      <w:r>
-        <w:rPr>
-          <w:b/>
-        </w:rPr>
-        <w:t>记录</w:t>
-      </w:r>
-      <w:r>
-        <w:rPr>
-          <w:rFonts w:hint="eastAsia"/>
-          <w:b/>
-        </w:rPr>
-        <w:t xml:space="preserve"> </w:t>
-      </w:r>
-      <w:r>
-        <w:rPr>
-          <w:b/>
-        </w:rPr>
-        <w:t>commit</w:t>
-      </w:r>
-      <w:r>
-        <w:rPr>
-          <w:b/>
-        </w:rPr>
-        <w:t>信息</w:t>
-      </w:r>
-      <w:r>
-        <w:rPr>
-          <w:b/>
-        </w:rPr>
-        <w:t xml:space="preserve">  (</w:t>
-      </w:r>
-      <w:r>
-        <w:rPr>
-          <w:rFonts w:hint="eastAsia"/>
-          <w:b/>
-        </w:rPr>
-        <w:t>某种</w:t>
-      </w:r>
-      <w:r>
-        <w:rPr>
-          <w:b/>
-        </w:rPr>
-        <w:t>程度上，相当于</w:t>
-      </w:r>
-      <w:r>
-        <w:rPr>
-          <w:rFonts w:hint="eastAsia"/>
-          <w:b/>
-        </w:rPr>
-        <w:t xml:space="preserve">  </w:t>
-      </w:r>
-      <w:proofErr w:type="spellStart"/>
-      <w:r>
-        <w:rPr>
-          <w:b/>
-        </w:rPr>
-        <w:t>git</w:t>
-      </w:r>
-      <w:proofErr w:type="spellEnd"/>
-      <w:r>
-        <w:rPr>
-          <w:b/>
-        </w:rPr>
-        <w:t xml:space="preserve"> add  </w:t>
-      </w:r>
-      <w:r>
-        <w:rPr>
-          <w:rFonts w:hint="eastAsia"/>
-          <w:b/>
-        </w:rPr>
-        <w:t>和</w:t>
-      </w:r>
-      <w:r>
-        <w:rPr>
-          <w:rFonts w:hint="eastAsia"/>
-          <w:b/>
-        </w:rPr>
-        <w:t xml:space="preserve"> </w:t>
-      </w:r>
-      <w:proofErr w:type="spellStart"/>
-      <w:r>
-        <w:rPr>
-          <w:b/>
-        </w:rPr>
-        <w:t>git</w:t>
-      </w:r>
-      <w:proofErr w:type="spellEnd"/>
-      <w:r>
-        <w:rPr>
-          <w:b/>
-        </w:rPr>
-        <w:t xml:space="preserve"> commit  -m)  </w:t>
-      </w:r>
-      <w:r>
-        <w:rPr>
-          <w:rFonts w:hint="eastAsia"/>
-          <w:b/>
-        </w:rPr>
-        <w:t>的</w:t>
-      </w:r>
-      <w:r>
-        <w:rPr>
-          <w:b/>
-        </w:rPr>
-        <w:t>组合技</w:t>
-      </w:r>
-      <w:r>
-        <w:rPr>
-          <w:rFonts w:hint="eastAsia"/>
-          <w:b/>
-        </w:rPr>
-        <w:t>，</w:t>
-      </w:r>
-      <w:r>
-        <w:rPr>
-          <w:b/>
-        </w:rPr>
-        <w:t>前提是被改动文件已经是</w:t>
-      </w:r>
-      <w:r>
-        <w:rPr>
-          <w:rFonts w:hint="eastAsia"/>
-          <w:b/>
-        </w:rPr>
-        <w:t xml:space="preserve"> </w:t>
-      </w:r>
-      <w:r>
-        <w:rPr>
-          <w:b/>
-        </w:rPr>
-        <w:t>tracked</w:t>
-      </w:r>
-      <w:r>
-        <w:rPr>
-          <w:b/>
-        </w:rPr>
-        <w:t>。</w:t>
-      </w:r>
-    </w:p>
-    <w:p>
-      <w:pPr>
-        <w:pStyle w:val="a3"/>
-        <w:ind w:firstLineChars="50" w:firstLine="105"/>
-        <w:rPr>
-          <w:rFonts w:hint="eastAsia"/>
-          <w:b/>
-        </w:rPr>
-      </w:pPr>
-    </w:p>
-    <w:p>
-      <w:pPr>
-        <w:pStyle w:val="a3"/>
-        <w:ind w:firstLineChars="50" w:firstLine="105"/>
-        <w:rPr>
-          <w:rFonts w:hint="eastAsia"/>
-          <w:b/>
-        </w:rPr>
-      </w:pPr>
-      <w:r>
-        <w:rPr>
-          <w:b/>
-        </w:rPr>
-        <w:t xml:space="preserve"> </w:t>
-      </w:r>
-    </w:p>
-    <w:p>
-      <w:pPr>
-        <w:pStyle w:val="a3"/>
-        <w:rPr>
-          <w:rFonts w:hint="eastAsia"/>
-          <w:b/>
-        </w:rPr>
-      </w:pPr>
-      <w:r>
-        <w:rPr>
-          <w:rFonts w:hint="eastAsia"/>
-          <w:b/>
-        </w:rPr>
-        <w:t xml:space="preserve"> </w:t>
-      </w:r>
     </w:p>
     <w:sectPr>
       <w:pgSz w:w="11906" w:h="16838"/>

</xml_diff>